<commit_message>
actualizaciones del manual de usuario
</commit_message>
<xml_diff>
--- a/9°A/Administración de proyectos/manuales/Manual_usuario_v1.docx
+++ b/9°A/Administración de proyectos/manuales/Manual_usuario_v1.docx
@@ -1,6 +1,6 @@
 
 <file path=word/document.xml><?xml version="1.0" encoding="utf-8"?>
-<w:document xmlns:wpc="http://schemas.microsoft.com/office/word/2010/wordprocessingCanvas" xmlns:mc="http://schemas.openxmlformats.org/markup-compatibility/2006" xmlns:o="urn:schemas-microsoft-com:office:office" xmlns:r="http://schemas.openxmlformats.org/officeDocument/2006/relationships" xmlns:m="http://schemas.openxmlformats.org/officeDocument/2006/math" xmlns:v="urn:schemas-microsoft-com:vml" xmlns:wp14="http://schemas.microsoft.com/office/word/2010/wordprocessingDrawing" xmlns:wp="http://schemas.openxmlformats.org/drawingml/2006/wordprocessingDrawing" xmlns:w10="urn:schemas-microsoft-com:office:word" xmlns:w="http://schemas.openxmlformats.org/wordprocessingml/2006/main" xmlns:w14="http://schemas.microsoft.com/office/word/2010/wordml" xmlns:w15="http://schemas.microsoft.com/office/word/2012/wordml" xmlns:wpg="http://schemas.microsoft.com/office/word/2010/wordprocessingGroup" xmlns:wpi="http://schemas.microsoft.com/office/word/2010/wordprocessingInk" xmlns:wne="http://schemas.microsoft.com/office/word/2006/wordml" xmlns:wps="http://schemas.microsoft.com/office/word/2010/wordprocessingShape" mc:Ignorable="w14 w15 wp14">
+<w:document xmlns:wpc="http://schemas.microsoft.com/office/word/2010/wordprocessingCanvas" xmlns:cx="http://schemas.microsoft.com/office/drawing/2014/chartex" xmlns:mc="http://schemas.openxmlformats.org/markup-compatibility/2006" xmlns:o="urn:schemas-microsoft-com:office:office" xmlns:r="http://schemas.openxmlformats.org/officeDocument/2006/relationships" xmlns:m="http://schemas.openxmlformats.org/officeDocument/2006/math" xmlns:v="urn:schemas-microsoft-com:vml" xmlns:wp14="http://schemas.microsoft.com/office/word/2010/wordprocessingDrawing" xmlns:wp="http://schemas.openxmlformats.org/drawingml/2006/wordprocessingDrawing" xmlns:w10="urn:schemas-microsoft-com:office:word" xmlns:w="http://schemas.openxmlformats.org/wordprocessingml/2006/main" xmlns:w14="http://schemas.microsoft.com/office/word/2010/wordml" xmlns:w15="http://schemas.microsoft.com/office/word/2012/wordml" xmlns:w16se="http://schemas.microsoft.com/office/word/2015/wordml/symex" xmlns:wpg="http://schemas.microsoft.com/office/word/2010/wordprocessingGroup" xmlns:wpi="http://schemas.microsoft.com/office/word/2010/wordprocessingInk" xmlns:wne="http://schemas.microsoft.com/office/word/2006/wordml" xmlns:wps="http://schemas.microsoft.com/office/word/2010/wordprocessingShape" mc:Ignorable="w14 w15 w16se wp14">
   <w:body>
     <w:p>
       <w:pPr>
@@ -14,7 +14,6 @@
       <w:r>
         <w:rPr>
           <w:noProof/>
-          <w:lang w:eastAsia="es-MX"/>
         </w:rPr>
         <w:drawing>
           <wp:anchor distT="0" distB="0" distL="114300" distR="114300" simplePos="0" relativeHeight="251658240" behindDoc="0" locked="0" layoutInCell="1" allowOverlap="1">
@@ -140,7 +139,27 @@
           <w:sz w:val="40"/>
           <w:szCs w:val="40"/>
         </w:rPr>
-        <w:t>Aplicación móvil  de la Panadería San Pedro</w:t>
+        <w:t xml:space="preserve">Aplicación </w:t>
+      </w:r>
+      <w:proofErr w:type="gramStart"/>
+      <w:r>
+        <w:rPr>
+          <w:rFonts w:ascii="Times New Roman" w:hAnsi="Times New Roman" w:cs="Times New Roman"/>
+          <w:b/>
+          <w:sz w:val="40"/>
+          <w:szCs w:val="40"/>
+        </w:rPr>
+        <w:t>móvil  de</w:t>
+      </w:r>
+      <w:proofErr w:type="gramEnd"/>
+      <w:r>
+        <w:rPr>
+          <w:rFonts w:ascii="Times New Roman" w:hAnsi="Times New Roman" w:cs="Times New Roman"/>
+          <w:b/>
+          <w:sz w:val="40"/>
+          <w:szCs w:val="40"/>
+        </w:rPr>
+        <w:t xml:space="preserve"> la Panadería San Pedro</w:t>
       </w:r>
     </w:p>
     <w:p/>
@@ -172,25 +191,107 @@
         <w:t>Introducción</w:t>
       </w:r>
     </w:p>
+    <w:p>
+      <w:r>
+        <w:br/>
+      </w:r>
+    </w:p>
+    <w:p>
+      <w:pPr>
+        <w:jc w:val="both"/>
+      </w:pPr>
+    </w:p>
+    <w:p>
+      <w:pPr>
+        <w:jc w:val="both"/>
+      </w:pPr>
+      <w:r>
+        <w:t>Este manual tiene como objetivo ayudar al usuario con los errores más comunes, para el usuario</w:t>
+      </w:r>
+      <w:r>
+        <w:t xml:space="preserve">, y </w:t>
+      </w:r>
+      <w:r>
+        <w:t>así</w:t>
+      </w:r>
+      <w:r>
+        <w:t xml:space="preserve"> poder resolver el problema de manera rápida y eficiente.</w:t>
+      </w:r>
+      <w:r>
+        <w:t xml:space="preserve"> Instruyendo al usuario durante el uso de esta aplicación.</w:t>
+      </w:r>
+    </w:p>
+    <w:p>
+      <w:pPr>
+        <w:jc w:val="both"/>
+      </w:pPr>
+      <w:r>
+        <w:t>Se describirá los objetivos e información clara y concisa de cómo utilizar el sistema, porque es una ayu</w:t>
+      </w:r>
+      <w:r>
+        <w:t>da que se le da a los usuarios</w:t>
+      </w:r>
+      <w:r>
+        <w:t xml:space="preserve"> principiantes a través de una serie de pasos y acciones a seguir antes de hacer uso de la aplicación.</w:t>
+      </w:r>
+    </w:p>
+    <w:p>
+      <w:pPr>
+        <w:jc w:val="both"/>
+      </w:pPr>
+      <w:r>
+        <w:t>Esta aplicación móvil fue creada</w:t>
+      </w:r>
+      <w:r>
+        <w:t xml:space="preserve"> con el objetivo de brindar facilidades al empresario </w:t>
+      </w:r>
+      <w:r>
+        <w:t xml:space="preserve">y satisfacer sus principales necesidades en cuestión de la administración de sus departamentos. Con respecto a las necesidades básicas de este software, es la posibilidad de consultar, agregar, modificar y eliminar datos de una manera </w:t>
+      </w:r>
+      <w:r>
+        <w:t>más</w:t>
+      </w:r>
+      <w:r>
+        <w:t xml:space="preserve"> sencilla.</w:t>
+      </w:r>
+    </w:p>
+    <w:p>
+      <w:pPr>
+        <w:jc w:val="both"/>
+      </w:pPr>
+      <w:r>
+        <w:t>Es de im</w:t>
+      </w:r>
+      <w:r>
+        <w:t xml:space="preserve">portancia consultar este manual si se llegara a suscitar </w:t>
+      </w:r>
+      <w:r>
+        <w:t>algún problema</w:t>
+      </w:r>
+      <w:r>
+        <w:t xml:space="preserve"> que no se explicó durante la capacitación de usuario.</w:t>
+      </w:r>
+    </w:p>
+    <w:p>
+      <w:pPr>
+        <w:pStyle w:val="Ttulo1"/>
+      </w:pPr>
+      <w:r>
+        <w:br w:type="page"/>
+      </w:r>
+      <w:r>
+        <w:lastRenderedPageBreak/>
+        <w:t>acerca del sistema</w:t>
+      </w:r>
+    </w:p>
+    <w:p/>
     <w:p/>
     <w:p>
       <w:r>
-        <w:t>Este manual tiene como objetivo ayudar al usuario con los errores más comunes, para el usuario</w:t>
-      </w:r>
-      <w:r>
-        <w:t xml:space="preserve">, y </w:t>
-      </w:r>
-      <w:r>
-        <w:t>así</w:t>
-      </w:r>
-      <w:r>
-        <w:t xml:space="preserve"> poder resolver el problema de </w:t>
+        <w:t>Es importante recordar que para el uso se esta aplicación móvil es necesario que el equipo a utilizar, cumpla ciertas caracticas</w:t>
       </w:r>
       <w:bookmarkStart w:id="0" w:name="_GoBack"/>
       <w:bookmarkEnd w:id="0"/>
-      <w:r>
-        <w:t>manera rápida y eficiente.</w:t>
-      </w:r>
     </w:p>
     <w:sectPr>
       <w:headerReference w:type="default" r:id="rId10"/>
@@ -206,7 +307,7 @@
 </file>
 
 <file path=word/endnotes.xml><?xml version="1.0" encoding="utf-8"?>
-<w:endnotes xmlns:wpc="http://schemas.microsoft.com/office/word/2010/wordprocessingCanvas" xmlns:mc="http://schemas.openxmlformats.org/markup-compatibility/2006" xmlns:o="urn:schemas-microsoft-com:office:office" xmlns:r="http://schemas.openxmlformats.org/officeDocument/2006/relationships" xmlns:m="http://schemas.openxmlformats.org/officeDocument/2006/math" xmlns:v="urn:schemas-microsoft-com:vml" xmlns:wp14="http://schemas.microsoft.com/office/word/2010/wordprocessingDrawing" xmlns:wp="http://schemas.openxmlformats.org/drawingml/2006/wordprocessingDrawing" xmlns:w10="urn:schemas-microsoft-com:office:word" xmlns:w="http://schemas.openxmlformats.org/wordprocessingml/2006/main" xmlns:w14="http://schemas.microsoft.com/office/word/2010/wordml" xmlns:w15="http://schemas.microsoft.com/office/word/2012/wordml" xmlns:wpg="http://schemas.microsoft.com/office/word/2010/wordprocessingGroup" xmlns:wpi="http://schemas.microsoft.com/office/word/2010/wordprocessingInk" xmlns:wne="http://schemas.microsoft.com/office/word/2006/wordml" xmlns:wps="http://schemas.microsoft.com/office/word/2010/wordprocessingShape" mc:Ignorable="w14 w15 wp14">
+<w:endnotes xmlns:wpc="http://schemas.microsoft.com/office/word/2010/wordprocessingCanvas" xmlns:cx="http://schemas.microsoft.com/office/drawing/2014/chartex" xmlns:mc="http://schemas.openxmlformats.org/markup-compatibility/2006" xmlns:o="urn:schemas-microsoft-com:office:office" xmlns:r="http://schemas.openxmlformats.org/officeDocument/2006/relationships" xmlns:m="http://schemas.openxmlformats.org/officeDocument/2006/math" xmlns:v="urn:schemas-microsoft-com:vml" xmlns:wp14="http://schemas.microsoft.com/office/word/2010/wordprocessingDrawing" xmlns:wp="http://schemas.openxmlformats.org/drawingml/2006/wordprocessingDrawing" xmlns:w10="urn:schemas-microsoft-com:office:word" xmlns:w="http://schemas.openxmlformats.org/wordprocessingml/2006/main" xmlns:w14="http://schemas.microsoft.com/office/word/2010/wordml" xmlns:w15="http://schemas.microsoft.com/office/word/2012/wordml" xmlns:w16se="http://schemas.microsoft.com/office/word/2015/wordml/symex" xmlns:wpg="http://schemas.microsoft.com/office/word/2010/wordprocessingGroup" xmlns:wpi="http://schemas.microsoft.com/office/word/2010/wordprocessingInk" xmlns:wne="http://schemas.microsoft.com/office/word/2006/wordml" xmlns:wps="http://schemas.microsoft.com/office/word/2010/wordprocessingShape" mc:Ignorable="w14 w15 w16se wp14">
   <w:endnote w:type="separator" w:id="-1">
     <w:p>
       <w:pPr>
@@ -231,7 +332,7 @@
 </file>
 
 <file path=word/footer1.xml><?xml version="1.0" encoding="utf-8"?>
-<w:ftr xmlns:wpc="http://schemas.microsoft.com/office/word/2010/wordprocessingCanvas" xmlns:mc="http://schemas.openxmlformats.org/markup-compatibility/2006" xmlns:o="urn:schemas-microsoft-com:office:office" xmlns:r="http://schemas.openxmlformats.org/officeDocument/2006/relationships" xmlns:m="http://schemas.openxmlformats.org/officeDocument/2006/math" xmlns:v="urn:schemas-microsoft-com:vml" xmlns:wp14="http://schemas.microsoft.com/office/word/2010/wordprocessingDrawing" xmlns:wp="http://schemas.openxmlformats.org/drawingml/2006/wordprocessingDrawing" xmlns:w10="urn:schemas-microsoft-com:office:word" xmlns:w="http://schemas.openxmlformats.org/wordprocessingml/2006/main" xmlns:w14="http://schemas.microsoft.com/office/word/2010/wordml" xmlns:w15="http://schemas.microsoft.com/office/word/2012/wordml" xmlns:wpg="http://schemas.microsoft.com/office/word/2010/wordprocessingGroup" xmlns:wpi="http://schemas.microsoft.com/office/word/2010/wordprocessingInk" xmlns:wne="http://schemas.microsoft.com/office/word/2006/wordml" xmlns:wps="http://schemas.microsoft.com/office/word/2010/wordprocessingShape" mc:Ignorable="w14 w15 wp14">
+<w:ftr xmlns:wpc="http://schemas.microsoft.com/office/word/2010/wordprocessingCanvas" xmlns:cx="http://schemas.microsoft.com/office/drawing/2014/chartex" xmlns:mc="http://schemas.openxmlformats.org/markup-compatibility/2006" xmlns:o="urn:schemas-microsoft-com:office:office" xmlns:r="http://schemas.openxmlformats.org/officeDocument/2006/relationships" xmlns:m="http://schemas.openxmlformats.org/officeDocument/2006/math" xmlns:v="urn:schemas-microsoft-com:vml" xmlns:wp14="http://schemas.microsoft.com/office/word/2010/wordprocessingDrawing" xmlns:wp="http://schemas.openxmlformats.org/drawingml/2006/wordprocessingDrawing" xmlns:w10="urn:schemas-microsoft-com:office:word" xmlns:w="http://schemas.openxmlformats.org/wordprocessingml/2006/main" xmlns:w14="http://schemas.microsoft.com/office/word/2010/wordml" xmlns:w15="http://schemas.microsoft.com/office/word/2012/wordml" xmlns:w16se="http://schemas.microsoft.com/office/word/2015/wordml/symex" xmlns:wpg="http://schemas.microsoft.com/office/word/2010/wordprocessingGroup" xmlns:wpi="http://schemas.microsoft.com/office/word/2010/wordprocessingInk" xmlns:wne="http://schemas.microsoft.com/office/word/2006/wordml" xmlns:wps="http://schemas.microsoft.com/office/word/2010/wordprocessingShape" mc:Ignorable="w14 w15 w16se wp14">
   <w:p>
     <w:pPr>
       <w:pStyle w:val="Piedepgina"/>
@@ -244,7 +345,6 @@
     <w:r>
       <w:rPr>
         <w:noProof/>
-        <w:lang w:eastAsia="es-MX"/>
       </w:rPr>
       <mc:AlternateContent>
         <mc:Choice Requires="wps">
@@ -360,7 +460,7 @@
 </file>
 
 <file path=word/footer2.xml><?xml version="1.0" encoding="utf-8"?>
-<w:ftr xmlns:wpc="http://schemas.microsoft.com/office/word/2010/wordprocessingCanvas" xmlns:mc="http://schemas.openxmlformats.org/markup-compatibility/2006" xmlns:o="urn:schemas-microsoft-com:office:office" xmlns:r="http://schemas.openxmlformats.org/officeDocument/2006/relationships" xmlns:m="http://schemas.openxmlformats.org/officeDocument/2006/math" xmlns:v="urn:schemas-microsoft-com:vml" xmlns:wp14="http://schemas.microsoft.com/office/word/2010/wordprocessingDrawing" xmlns:wp="http://schemas.openxmlformats.org/drawingml/2006/wordprocessingDrawing" xmlns:w10="urn:schemas-microsoft-com:office:word" xmlns:w="http://schemas.openxmlformats.org/wordprocessingml/2006/main" xmlns:w14="http://schemas.microsoft.com/office/word/2010/wordml" xmlns:w15="http://schemas.microsoft.com/office/word/2012/wordml" xmlns:wpg="http://schemas.microsoft.com/office/word/2010/wordprocessingGroup" xmlns:wpi="http://schemas.microsoft.com/office/word/2010/wordprocessingInk" xmlns:wne="http://schemas.microsoft.com/office/word/2006/wordml" xmlns:wps="http://schemas.microsoft.com/office/word/2010/wordprocessingShape" mc:Ignorable="w14 w15 wp14">
+<w:ftr xmlns:wpc="http://schemas.microsoft.com/office/word/2010/wordprocessingCanvas" xmlns:cx="http://schemas.microsoft.com/office/drawing/2014/chartex" xmlns:mc="http://schemas.openxmlformats.org/markup-compatibility/2006" xmlns:o="urn:schemas-microsoft-com:office:office" xmlns:r="http://schemas.openxmlformats.org/officeDocument/2006/relationships" xmlns:m="http://schemas.openxmlformats.org/officeDocument/2006/math" xmlns:v="urn:schemas-microsoft-com:vml" xmlns:wp14="http://schemas.microsoft.com/office/word/2010/wordprocessingDrawing" xmlns:wp="http://schemas.openxmlformats.org/drawingml/2006/wordprocessingDrawing" xmlns:w10="urn:schemas-microsoft-com:office:word" xmlns:w="http://schemas.openxmlformats.org/wordprocessingml/2006/main" xmlns:w14="http://schemas.microsoft.com/office/word/2010/wordml" xmlns:w15="http://schemas.microsoft.com/office/word/2012/wordml" xmlns:w16se="http://schemas.microsoft.com/office/word/2015/wordml/symex" xmlns:wpg="http://schemas.microsoft.com/office/word/2010/wordprocessingGroup" xmlns:wpi="http://schemas.microsoft.com/office/word/2010/wordprocessingInk" xmlns:wne="http://schemas.microsoft.com/office/word/2006/wordml" xmlns:wps="http://schemas.microsoft.com/office/word/2010/wordprocessingShape" mc:Ignorable="w14 w15 w16se wp14">
   <w:p>
     <w:pPr>
       <w:pStyle w:val="Piedepgina"/>
@@ -373,7 +473,6 @@
     <w:r>
       <w:rPr>
         <w:noProof/>
-        <w:lang w:eastAsia="es-MX"/>
       </w:rPr>
       <mc:AlternateContent>
         <mc:Choice Requires="wps">
@@ -484,7 +583,6 @@
     <w:r>
       <w:rPr>
         <w:noProof/>
-        <w:lang w:eastAsia="es-MX"/>
       </w:rPr>
       <w:drawing>
         <wp:anchor distT="0" distB="0" distL="114300" distR="114300" simplePos="0" relativeHeight="251673600" behindDoc="0" locked="0" layoutInCell="1" allowOverlap="1" wp14:anchorId="1D8CDFD1" wp14:editId="4073093A">
@@ -557,7 +655,7 @@
 </file>
 
 <file path=word/footnotes.xml><?xml version="1.0" encoding="utf-8"?>
-<w:footnotes xmlns:wpc="http://schemas.microsoft.com/office/word/2010/wordprocessingCanvas" xmlns:mc="http://schemas.openxmlformats.org/markup-compatibility/2006" xmlns:o="urn:schemas-microsoft-com:office:office" xmlns:r="http://schemas.openxmlformats.org/officeDocument/2006/relationships" xmlns:m="http://schemas.openxmlformats.org/officeDocument/2006/math" xmlns:v="urn:schemas-microsoft-com:vml" xmlns:wp14="http://schemas.microsoft.com/office/word/2010/wordprocessingDrawing" xmlns:wp="http://schemas.openxmlformats.org/drawingml/2006/wordprocessingDrawing" xmlns:w10="urn:schemas-microsoft-com:office:word" xmlns:w="http://schemas.openxmlformats.org/wordprocessingml/2006/main" xmlns:w14="http://schemas.microsoft.com/office/word/2010/wordml" xmlns:w15="http://schemas.microsoft.com/office/word/2012/wordml" xmlns:wpg="http://schemas.microsoft.com/office/word/2010/wordprocessingGroup" xmlns:wpi="http://schemas.microsoft.com/office/word/2010/wordprocessingInk" xmlns:wne="http://schemas.microsoft.com/office/word/2006/wordml" xmlns:wps="http://schemas.microsoft.com/office/word/2010/wordprocessingShape" mc:Ignorable="w14 w15 wp14">
+<w:footnotes xmlns:wpc="http://schemas.microsoft.com/office/word/2010/wordprocessingCanvas" xmlns:cx="http://schemas.microsoft.com/office/drawing/2014/chartex" xmlns:mc="http://schemas.openxmlformats.org/markup-compatibility/2006" xmlns:o="urn:schemas-microsoft-com:office:office" xmlns:r="http://schemas.openxmlformats.org/officeDocument/2006/relationships" xmlns:m="http://schemas.openxmlformats.org/officeDocument/2006/math" xmlns:v="urn:schemas-microsoft-com:vml" xmlns:wp14="http://schemas.microsoft.com/office/word/2010/wordprocessingDrawing" xmlns:wp="http://schemas.openxmlformats.org/drawingml/2006/wordprocessingDrawing" xmlns:w10="urn:schemas-microsoft-com:office:word" xmlns:w="http://schemas.openxmlformats.org/wordprocessingml/2006/main" xmlns:w14="http://schemas.microsoft.com/office/word/2010/wordml" xmlns:w15="http://schemas.microsoft.com/office/word/2012/wordml" xmlns:w16se="http://schemas.microsoft.com/office/word/2015/wordml/symex" xmlns:wpg="http://schemas.microsoft.com/office/word/2010/wordprocessingGroup" xmlns:wpi="http://schemas.microsoft.com/office/word/2010/wordprocessingInk" xmlns:wne="http://schemas.microsoft.com/office/word/2006/wordml" xmlns:wps="http://schemas.microsoft.com/office/word/2010/wordprocessingShape" mc:Ignorable="w14 w15 w16se wp14">
   <w:footnote w:type="separator" w:id="-1">
     <w:p>
       <w:pPr>
@@ -582,7 +680,7 @@
 </file>
 
 <file path=word/header1.xml><?xml version="1.0" encoding="utf-8"?>
-<w:hdr xmlns:wpc="http://schemas.microsoft.com/office/word/2010/wordprocessingCanvas" xmlns:mc="http://schemas.openxmlformats.org/markup-compatibility/2006" xmlns:o="urn:schemas-microsoft-com:office:office" xmlns:r="http://schemas.openxmlformats.org/officeDocument/2006/relationships" xmlns:m="http://schemas.openxmlformats.org/officeDocument/2006/math" xmlns:v="urn:schemas-microsoft-com:vml" xmlns:wp14="http://schemas.microsoft.com/office/word/2010/wordprocessingDrawing" xmlns:wp="http://schemas.openxmlformats.org/drawingml/2006/wordprocessingDrawing" xmlns:w10="urn:schemas-microsoft-com:office:word" xmlns:w="http://schemas.openxmlformats.org/wordprocessingml/2006/main" xmlns:w14="http://schemas.microsoft.com/office/word/2010/wordml" xmlns:w15="http://schemas.microsoft.com/office/word/2012/wordml" xmlns:wpg="http://schemas.microsoft.com/office/word/2010/wordprocessingGroup" xmlns:wpi="http://schemas.microsoft.com/office/word/2010/wordprocessingInk" xmlns:wne="http://schemas.microsoft.com/office/word/2006/wordml" xmlns:wps="http://schemas.microsoft.com/office/word/2010/wordprocessingShape" mc:Ignorable="w14 w15 wp14">
+<w:hdr xmlns:wpc="http://schemas.microsoft.com/office/word/2010/wordprocessingCanvas" xmlns:cx="http://schemas.microsoft.com/office/drawing/2014/chartex" xmlns:mc="http://schemas.openxmlformats.org/markup-compatibility/2006" xmlns:o="urn:schemas-microsoft-com:office:office" xmlns:r="http://schemas.openxmlformats.org/officeDocument/2006/relationships" xmlns:m="http://schemas.openxmlformats.org/officeDocument/2006/math" xmlns:v="urn:schemas-microsoft-com:vml" xmlns:wp14="http://schemas.microsoft.com/office/word/2010/wordprocessingDrawing" xmlns:wp="http://schemas.openxmlformats.org/drawingml/2006/wordprocessingDrawing" xmlns:w10="urn:schemas-microsoft-com:office:word" xmlns:w="http://schemas.openxmlformats.org/wordprocessingml/2006/main" xmlns:w14="http://schemas.microsoft.com/office/word/2010/wordml" xmlns:w15="http://schemas.microsoft.com/office/word/2012/wordml" xmlns:w16se="http://schemas.microsoft.com/office/word/2015/wordml/symex" xmlns:wpg="http://schemas.microsoft.com/office/word/2010/wordprocessingGroup" xmlns:wpi="http://schemas.microsoft.com/office/word/2010/wordprocessingInk" xmlns:wne="http://schemas.microsoft.com/office/word/2006/wordml" xmlns:wps="http://schemas.microsoft.com/office/word/2010/wordprocessingShape" mc:Ignorable="w14 w15 w16se wp14">
   <w:p>
     <w:pPr>
       <w:pStyle w:val="Encabezado"/>
@@ -591,7 +689,6 @@
     <w:r>
       <w:rPr>
         <w:noProof/>
-        <w:lang w:eastAsia="es-MX"/>
       </w:rPr>
       <mc:AlternateContent>
         <mc:Choice Requires="wps">
@@ -704,7 +801,7 @@
 </file>
 
 <file path=word/header2.xml><?xml version="1.0" encoding="utf-8"?>
-<w:hdr xmlns:wpc="http://schemas.microsoft.com/office/word/2010/wordprocessingCanvas" xmlns:mc="http://schemas.openxmlformats.org/markup-compatibility/2006" xmlns:o="urn:schemas-microsoft-com:office:office" xmlns:r="http://schemas.openxmlformats.org/officeDocument/2006/relationships" xmlns:m="http://schemas.openxmlformats.org/officeDocument/2006/math" xmlns:v="urn:schemas-microsoft-com:vml" xmlns:wp14="http://schemas.microsoft.com/office/word/2010/wordprocessingDrawing" xmlns:wp="http://schemas.openxmlformats.org/drawingml/2006/wordprocessingDrawing" xmlns:w10="urn:schemas-microsoft-com:office:word" xmlns:w="http://schemas.openxmlformats.org/wordprocessingml/2006/main" xmlns:w14="http://schemas.microsoft.com/office/word/2010/wordml" xmlns:w15="http://schemas.microsoft.com/office/word/2012/wordml" xmlns:wpg="http://schemas.microsoft.com/office/word/2010/wordprocessingGroup" xmlns:wpi="http://schemas.microsoft.com/office/word/2010/wordprocessingInk" xmlns:wne="http://schemas.microsoft.com/office/word/2006/wordml" xmlns:wps="http://schemas.microsoft.com/office/word/2010/wordprocessingShape" mc:Ignorable="w14 w15 wp14">
+<w:hdr xmlns:wpc="http://schemas.microsoft.com/office/word/2010/wordprocessingCanvas" xmlns:cx="http://schemas.microsoft.com/office/drawing/2014/chartex" xmlns:mc="http://schemas.openxmlformats.org/markup-compatibility/2006" xmlns:o="urn:schemas-microsoft-com:office:office" xmlns:r="http://schemas.openxmlformats.org/officeDocument/2006/relationships" xmlns:m="http://schemas.openxmlformats.org/officeDocument/2006/math" xmlns:v="urn:schemas-microsoft-com:vml" xmlns:wp14="http://schemas.microsoft.com/office/word/2010/wordprocessingDrawing" xmlns:wp="http://schemas.openxmlformats.org/drawingml/2006/wordprocessingDrawing" xmlns:w10="urn:schemas-microsoft-com:office:word" xmlns:w="http://schemas.openxmlformats.org/wordprocessingml/2006/main" xmlns:w14="http://schemas.microsoft.com/office/word/2010/wordml" xmlns:w15="http://schemas.microsoft.com/office/word/2012/wordml" xmlns:w16se="http://schemas.microsoft.com/office/word/2015/wordml/symex" xmlns:wpg="http://schemas.microsoft.com/office/word/2010/wordprocessingGroup" xmlns:wpi="http://schemas.microsoft.com/office/word/2010/wordprocessingInk" xmlns:wne="http://schemas.microsoft.com/office/word/2006/wordml" xmlns:wps="http://schemas.microsoft.com/office/word/2010/wordprocessingShape" mc:Ignorable="w14 w15 w16se wp14">
   <w:p>
     <w:pPr>
       <w:pStyle w:val="Encabezado"/>
@@ -713,7 +810,6 @@
     <w:r>
       <w:rPr>
         <w:noProof/>
-        <w:lang w:eastAsia="es-MX"/>
       </w:rPr>
       <mc:AlternateContent>
         <mc:Choice Requires="wps">
@@ -824,7 +920,6 @@
     <w:r>
       <w:rPr>
         <w:noProof/>
-        <w:lang w:eastAsia="es-MX"/>
       </w:rPr>
       <w:drawing>
         <wp:anchor distT="0" distB="0" distL="114300" distR="114300" simplePos="0" relativeHeight="251670528" behindDoc="0" locked="0" layoutInCell="1" allowOverlap="1" wp14:anchorId="289F525D" wp14:editId="032772F6">
@@ -894,7 +989,7 @@
 </file>
 
 <file path=word/styles.xml><?xml version="1.0" encoding="utf-8"?>
-<w:styles xmlns:mc="http://schemas.openxmlformats.org/markup-compatibility/2006" xmlns:r="http://schemas.openxmlformats.org/officeDocument/2006/relationships" xmlns:w="http://schemas.openxmlformats.org/wordprocessingml/2006/main" xmlns:w14="http://schemas.microsoft.com/office/word/2010/wordml" xmlns:w15="http://schemas.microsoft.com/office/word/2012/wordml" mc:Ignorable="w14 w15">
+<w:styles xmlns:mc="http://schemas.openxmlformats.org/markup-compatibility/2006" xmlns:r="http://schemas.openxmlformats.org/officeDocument/2006/relationships" xmlns:w="http://schemas.openxmlformats.org/wordprocessingml/2006/main" xmlns:w14="http://schemas.microsoft.com/office/word/2010/wordml" xmlns:w15="http://schemas.microsoft.com/office/word/2012/wordml" xmlns:w16se="http://schemas.microsoft.com/office/word/2015/wordml/symex" mc:Ignorable="w14 w15 w16se">
   <w:docDefaults>
     <w:rPrDefault>
       <w:rPr>
@@ -1718,7 +1813,7 @@
 </file>
 
 <file path=customXml/itemProps1.xml><?xml version="1.0" encoding="utf-8"?>
-<ds:datastoreItem xmlns:ds="http://schemas.openxmlformats.org/officeDocument/2006/customXml" ds:itemID="{85B81160-1C12-4262-9FA3-36C8D1D70A91}">
+<ds:datastoreItem xmlns:ds="http://schemas.openxmlformats.org/officeDocument/2006/customXml" ds:itemID="{E67A0697-00B2-4252-814A-4A92FB6108BB}">
   <ds:schemaRefs>
     <ds:schemaRef ds:uri="http://schemas.openxmlformats.org/officeDocument/2006/bibliography"/>
   </ds:schemaRefs>

</xml_diff>